<commit_message>
Commiteamos la clase 28/06 de Java
</commit_message>
<xml_diff>
--- a/Java/Capturas Asistencias Java.docx
+++ b/Java/Capturas Asistencias Java.docx
@@ -8,12 +8,39 @@
           <w:noProof/>
         </w:rPr>
       </w:pPr>
+      <w:bookmarkStart w:id="0" w:name="_Hlk139367566"/>
+      <w:bookmarkEnd w:id="0"/>
       <w:r>
         <w:rPr>
           <w:noProof/>
         </w:rPr>
         <w:t>Uriel Pardo</w:t>
       </w:r>
+      <w:r>
+        <w:rPr>
+          <w:noProof/>
+        </w:rPr>
+        <w:t xml:space="preserve"> (Clase 9, </w:t>
+      </w:r>
+      <w:r>
+        <w:rPr>
+          <w:noProof/>
+        </w:rPr>
+        <w:t>21/06)</w:t>
+      </w:r>
+    </w:p>
+    <w:p>
+      <w:pPr>
+        <w:rPr>
+          <w:noProof/>
+        </w:rPr>
+      </w:pPr>
+      <w:r>
+        <w:rPr>
+          <w:noProof/>
+        </w:rPr>
+        <w:t>Ejercicio 5: Hacer un programa que calcule e imprima la suma de 3 calificaciones. Pedir al usuario las calificaciones, crear un nuevo proyecto llamado Ejercicio 5.</w:t>
+      </w:r>
     </w:p>
     <w:p>
       <w:pPr>
@@ -26,10 +53,10 @@
           <w:noProof/>
         </w:rPr>
         <w:drawing>
-          <wp:inline distT="0" distB="0" distL="0" distR="0" wp14:anchorId="45F3025F" wp14:editId="42100266">
-            <wp:extent cx="5400040" cy="2876550"/>
-            <wp:effectExtent l="0" t="0" r="0" b="0"/>
-            <wp:docPr id="827518640" name="Imagen 1" descr="Texto&#10;&#10;Descripción generada automáticamente"/>
+          <wp:inline distT="0" distB="0" distL="0" distR="0" wp14:anchorId="273861D9" wp14:editId="6B7F28FF">
+            <wp:extent cx="5826642" cy="3109056"/>
+            <wp:effectExtent l="0" t="0" r="3175" b="0"/>
+            <wp:docPr id="1922971367" name="Imagen 1" descr="Captura de pantalla de computadora&#10;&#10;Descripción generada automáticamente"/>
             <wp:cNvGraphicFramePr>
               <a:graphicFrameLocks xmlns:a="http://schemas.openxmlformats.org/drawingml/2006/main" noChangeAspect="1"/>
             </wp:cNvGraphicFramePr>
@@ -37,18 +64,24 @@
               <a:graphicData uri="http://schemas.openxmlformats.org/drawingml/2006/picture">
                 <pic:pic xmlns:pic="http://schemas.openxmlformats.org/drawingml/2006/picture">
                   <pic:nvPicPr>
-                    <pic:cNvPr id="827518640" name="Imagen 1" descr="Texto&#10;&#10;Descripción generada automáticamente"/>
+                    <pic:cNvPr id="1922971367" name="Imagen 1" descr="Captura de pantalla de computadora&#10;&#10;Descripción generada automáticamente"/>
                     <pic:cNvPicPr/>
                   </pic:nvPicPr>
                   <pic:blipFill rotWithShape="1">
-                    <a:blip r:embed="rId6"/>
-                    <a:srcRect b="5250"/>
+                    <a:blip r:embed="rId6">
+                      <a:extLst>
+                        <a:ext uri="{28A0092B-C50C-407E-A947-70E740481C1C}">
+                          <a14:useLocalDpi xmlns:a14="http://schemas.microsoft.com/office/drawing/2010/main" val="0"/>
+                        </a:ext>
+                      </a:extLst>
+                    </a:blip>
+                    <a:srcRect b="5089"/>
                     <a:stretch/>
                   </pic:blipFill>
                   <pic:spPr bwMode="auto">
                     <a:xfrm>
                       <a:off x="0" y="0"/>
-                      <a:ext cx="5400040" cy="2876550"/>
+                      <a:ext cx="5826642" cy="3109056"/>
                     </a:xfrm>
                     <a:prstGeom prst="rect">
                       <a:avLst/>
@@ -75,8 +108,355 @@
           <w:noProof/>
         </w:rPr>
         <w:drawing>
-          <wp:inline distT="0" distB="0" distL="0" distR="0" wp14:anchorId="7532731D" wp14:editId="1B69D27A">
-            <wp:extent cx="5400040" cy="3035935"/>
+          <wp:inline distT="0" distB="0" distL="0" distR="0" wp14:anchorId="7DE784A4" wp14:editId="3CB0C430">
+            <wp:extent cx="5836757" cy="3102960"/>
+            <wp:effectExtent l="0" t="0" r="0" b="2540"/>
+            <wp:docPr id="22958820" name="Imagen 1" descr="Captura de pantalla de computadora&#10;&#10;Descripción generada automáticamente"/>
+            <wp:cNvGraphicFramePr>
+              <a:graphicFrameLocks xmlns:a="http://schemas.openxmlformats.org/drawingml/2006/main" noChangeAspect="1"/>
+            </wp:cNvGraphicFramePr>
+            <a:graphic xmlns:a="http://schemas.openxmlformats.org/drawingml/2006/main">
+              <a:graphicData uri="http://schemas.openxmlformats.org/drawingml/2006/picture">
+                <pic:pic xmlns:pic="http://schemas.openxmlformats.org/drawingml/2006/picture">
+                  <pic:nvPicPr>
+                    <pic:cNvPr id="22958820" name="Imagen 1" descr="Captura de pantalla de computadora&#10;&#10;Descripción generada automáticamente"/>
+                    <pic:cNvPicPr/>
+                  </pic:nvPicPr>
+                  <pic:blipFill rotWithShape="1">
+                    <a:blip r:embed="rId7">
+                      <a:extLst>
+                        <a:ext uri="{28A0092B-C50C-407E-A947-70E740481C1C}">
+                          <a14:useLocalDpi xmlns:a14="http://schemas.microsoft.com/office/drawing/2010/main" val="0"/>
+                        </a:ext>
+                      </a:extLst>
+                    </a:blip>
+                    <a:srcRect b="5440"/>
+                    <a:stretch/>
+                  </pic:blipFill>
+                  <pic:spPr bwMode="auto">
+                    <a:xfrm>
+                      <a:off x="0" y="0"/>
+                      <a:ext cx="5839156" cy="3104235"/>
+                    </a:xfrm>
+                    <a:prstGeom prst="rect">
+                      <a:avLst/>
+                    </a:prstGeom>
+                    <a:ln>
+                      <a:noFill/>
+                    </a:ln>
+                    <a:extLst>
+                      <a:ext uri="{53640926-AAD7-44D8-BBD7-CCE9431645EC}">
+                        <a14:shadowObscured xmlns:a14="http://schemas.microsoft.com/office/drawing/2010/main"/>
+                      </a:ext>
+                    </a:extLst>
+                  </pic:spPr>
+                </pic:pic>
+              </a:graphicData>
+            </a:graphic>
+          </wp:inline>
+        </w:drawing>
+      </w:r>
+    </w:p>
+    <w:p>
+      <w:r>
+        <w:t>Ejercicio 6: Guillermo tiene N dólares. Luis tiene la mitad de lo que posee Guillermo. Juan tiene la mitad de lo que posee Luis y Guillermo juntos. Hacer un programa que calcule e imprima la cantidad de dinero que tienen entre los 3. Crear un nuevo proyecto llamado Ejercicio 6</w:t>
+      </w:r>
+    </w:p>
+    <w:p>
+      <w:r>
+        <w:rPr>
+          <w:noProof/>
+        </w:rPr>
+        <w:lastRenderedPageBreak/>
+        <w:drawing>
+          <wp:inline distT="0" distB="0" distL="0" distR="0" wp14:anchorId="5CE1E8DA" wp14:editId="16E752CA">
+            <wp:extent cx="5400040" cy="2880907"/>
+            <wp:effectExtent l="0" t="0" r="0" b="0"/>
+            <wp:docPr id="1935499467" name="Imagen 1" descr="Captura de pantalla de computadora&#10;&#10;Descripción generada automáticamente"/>
+            <wp:cNvGraphicFramePr>
+              <a:graphicFrameLocks xmlns:a="http://schemas.openxmlformats.org/drawingml/2006/main" noChangeAspect="1"/>
+            </wp:cNvGraphicFramePr>
+            <a:graphic xmlns:a="http://schemas.openxmlformats.org/drawingml/2006/main">
+              <a:graphicData uri="http://schemas.openxmlformats.org/drawingml/2006/picture">
+                <pic:pic xmlns:pic="http://schemas.openxmlformats.org/drawingml/2006/picture">
+                  <pic:nvPicPr>
+                    <pic:cNvPr id="1935499467" name="Imagen 1" descr="Captura de pantalla de computadora&#10;&#10;Descripción generada automáticamente"/>
+                    <pic:cNvPicPr/>
+                  </pic:nvPicPr>
+                  <pic:blipFill rotWithShape="1">
+                    <a:blip r:embed="rId8" cstate="print">
+                      <a:extLst>
+                        <a:ext uri="{28A0092B-C50C-407E-A947-70E740481C1C}">
+                          <a14:useLocalDpi xmlns:a14="http://schemas.microsoft.com/office/drawing/2010/main" val="0"/>
+                        </a:ext>
+                      </a:extLst>
+                    </a:blip>
+                    <a:srcRect b="5089"/>
+                    <a:stretch/>
+                  </pic:blipFill>
+                  <pic:spPr bwMode="auto">
+                    <a:xfrm>
+                      <a:off x="0" y="0"/>
+                      <a:ext cx="5400040" cy="2880907"/>
+                    </a:xfrm>
+                    <a:prstGeom prst="rect">
+                      <a:avLst/>
+                    </a:prstGeom>
+                    <a:ln>
+                      <a:noFill/>
+                    </a:ln>
+                    <a:extLst>
+                      <a:ext uri="{53640926-AAD7-44D8-BBD7-CCE9431645EC}">
+                        <a14:shadowObscured xmlns:a14="http://schemas.microsoft.com/office/drawing/2010/main"/>
+                      </a:ext>
+                    </a:extLst>
+                  </pic:spPr>
+                </pic:pic>
+              </a:graphicData>
+            </a:graphic>
+          </wp:inline>
+        </w:drawing>
+      </w:r>
+    </w:p>
+    <w:p>
+      <w:r>
+        <w:t>Ejercicio 7: Una compañía de venta de carros usados, paga a su personal de ventas un salario de $1000 mensuales mas una comisión de $150 por cada carro vendido, mas el 5% del valor de la venta por carro. Cada mes el capturista de la empresa ingresa en la computadora los datos pertinentes.</w:t>
+      </w:r>
+    </w:p>
+    <w:p>
+      <w:r>
+        <w:t>Hacer un programa que calcule e imprima el salario mensual de un vendedor dado.</w:t>
+      </w:r>
+    </w:p>
+    <w:p>
+      <w:r>
+        <w:t>El salario de $1000 lo vamos a manejar como un dato constante, para asignarlo debemos usar la palabra reservada “final”.</w:t>
+      </w:r>
+    </w:p>
+    <w:p>
+      <w:pPr>
+        <w:rPr>
+          <w:noProof/>
+        </w:rPr>
+      </w:pPr>
+      <w:r>
+        <w:rPr>
+          <w:noProof/>
+        </w:rPr>
+        <w:drawing>
+          <wp:anchor distT="0" distB="0" distL="114300" distR="114300" simplePos="0" relativeHeight="251662336" behindDoc="1" locked="0" layoutInCell="1" allowOverlap="1" wp14:anchorId="584F3676" wp14:editId="013A330D">
+            <wp:simplePos x="0" y="0"/>
+            <wp:positionH relativeFrom="margin">
+              <wp:align>center</wp:align>
+            </wp:positionH>
+            <wp:positionV relativeFrom="paragraph">
+              <wp:posOffset>265342</wp:posOffset>
+            </wp:positionV>
+            <wp:extent cx="6040043" cy="3211032"/>
+            <wp:effectExtent l="0" t="0" r="0" b="8890"/>
+            <wp:wrapNone/>
+            <wp:docPr id="1743149787" name="Imagen 1" descr="Captura de pantalla de computadora&#10;&#10;Descripción generada automáticamente"/>
+            <wp:cNvGraphicFramePr>
+              <a:graphicFrameLocks xmlns:a="http://schemas.openxmlformats.org/drawingml/2006/main" noChangeAspect="1"/>
+            </wp:cNvGraphicFramePr>
+            <a:graphic xmlns:a="http://schemas.openxmlformats.org/drawingml/2006/main">
+              <a:graphicData uri="http://schemas.openxmlformats.org/drawingml/2006/picture">
+                <pic:pic xmlns:pic="http://schemas.openxmlformats.org/drawingml/2006/picture">
+                  <pic:nvPicPr>
+                    <pic:cNvPr id="1743149787" name="Imagen 1" descr="Captura de pantalla de computadora&#10;&#10;Descripción generada automáticamente"/>
+                    <pic:cNvPicPr/>
+                  </pic:nvPicPr>
+                  <pic:blipFill rotWithShape="1">
+                    <a:blip r:embed="rId9">
+                      <a:extLst>
+                        <a:ext uri="{28A0092B-C50C-407E-A947-70E740481C1C}">
+                          <a14:useLocalDpi xmlns:a14="http://schemas.microsoft.com/office/drawing/2010/main" val="0"/>
+                        </a:ext>
+                      </a:extLst>
+                    </a:blip>
+                    <a:srcRect b="5440"/>
+                    <a:stretch/>
+                  </pic:blipFill>
+                  <pic:spPr bwMode="auto">
+                    <a:xfrm>
+                      <a:off x="0" y="0"/>
+                      <a:ext cx="6040043" cy="3211032"/>
+                    </a:xfrm>
+                    <a:prstGeom prst="rect">
+                      <a:avLst/>
+                    </a:prstGeom>
+                    <a:ln>
+                      <a:noFill/>
+                    </a:ln>
+                    <a:extLst>
+                      <a:ext uri="{53640926-AAD7-44D8-BBD7-CCE9431645EC}">
+                        <a14:shadowObscured xmlns:a14="http://schemas.microsoft.com/office/drawing/2010/main"/>
+                      </a:ext>
+                    </a:extLst>
+                  </pic:spPr>
+                </pic:pic>
+              </a:graphicData>
+            </a:graphic>
+          </wp:anchor>
+        </w:drawing>
+      </w:r>
+    </w:p>
+    <w:p/>
+    <w:p>
+      <w:pPr>
+        <w:tabs>
+          <w:tab w:val="left" w:pos="6523"/>
+        </w:tabs>
+        <w:rPr>
+          <w:noProof/>
+        </w:rPr>
+      </w:pPr>
+      <w:r>
+        <w:rPr>
+          <w:noProof/>
+        </w:rPr>
+        <w:tab/>
+      </w:r>
+    </w:p>
+    <w:p>
+      <w:pPr>
+        <w:rPr>
+          <w:noProof/>
+        </w:rPr>
+      </w:pPr>
+    </w:p>
+    <w:p>
+      <w:pPr>
+        <w:rPr>
+          <w:noProof/>
+        </w:rPr>
+      </w:pPr>
+    </w:p>
+    <w:p>
+      <w:pPr>
+        <w:rPr>
+          <w:noProof/>
+        </w:rPr>
+      </w:pPr>
+    </w:p>
+    <w:p>
+      <w:pPr>
+        <w:rPr>
+          <w:noProof/>
+        </w:rPr>
+      </w:pPr>
+    </w:p>
+    <w:p>
+      <w:pPr>
+        <w:rPr>
+          <w:noProof/>
+        </w:rPr>
+      </w:pPr>
+    </w:p>
+    <w:p>
+      <w:pPr>
+        <w:rPr>
+          <w:noProof/>
+        </w:rPr>
+      </w:pPr>
+    </w:p>
+    <w:p>
+      <w:pPr>
+        <w:rPr>
+          <w:noProof/>
+        </w:rPr>
+      </w:pPr>
+    </w:p>
+    <w:p>
+      <w:pPr>
+        <w:rPr>
+          <w:noProof/>
+        </w:rPr>
+      </w:pPr>
+    </w:p>
+    <w:p>
+      <w:pPr>
+        <w:rPr>
+          <w:noProof/>
+        </w:rPr>
+      </w:pPr>
+    </w:p>
+    <w:p>
+      <w:pPr>
+        <w:rPr>
+          <w:noProof/>
+        </w:rPr>
+      </w:pPr>
+      <w:r>
+        <w:rPr>
+          <w:noProof/>
+        </w:rPr>
+        <w:t xml:space="preserve"> </w:t>
+      </w:r>
+    </w:p>
+    <w:p>
+      <w:pPr>
+        <w:rPr>
+          <w:noProof/>
+        </w:rPr>
+      </w:pPr>
+      <w:r>
+        <w:rPr>
+          <w:noProof/>
+        </w:rPr>
+        <w:lastRenderedPageBreak/>
+        <w:drawing>
+          <wp:inline distT="0" distB="0" distL="0" distR="0" wp14:anchorId="799AED9D" wp14:editId="48793CB0">
+            <wp:extent cx="2906973" cy="2876550"/>
+            <wp:effectExtent l="0" t="0" r="8255" b="0"/>
+            <wp:docPr id="827518640" name="Imagen 1" descr="Texto&#10;&#10;Descripción generada automáticamente"/>
+            <wp:cNvGraphicFramePr>
+              <a:graphicFrameLocks xmlns:a="http://schemas.openxmlformats.org/drawingml/2006/main" noChangeAspect="1"/>
+            </wp:cNvGraphicFramePr>
+            <a:graphic xmlns:a="http://schemas.openxmlformats.org/drawingml/2006/main">
+              <a:graphicData uri="http://schemas.openxmlformats.org/drawingml/2006/picture">
+                <pic:pic xmlns:pic="http://schemas.openxmlformats.org/drawingml/2006/picture">
+                  <pic:nvPicPr>
+                    <pic:cNvPr id="827518640" name="Imagen 1" descr="Texto&#10;&#10;Descripción generada automáticamente"/>
+                    <pic:cNvPicPr/>
+                  </pic:nvPicPr>
+                  <pic:blipFill rotWithShape="1">
+                    <a:blip r:embed="rId10"/>
+                    <a:srcRect r="46168" b="5250"/>
+                    <a:stretch/>
+                  </pic:blipFill>
+                  <pic:spPr bwMode="auto">
+                    <a:xfrm>
+                      <a:off x="0" y="0"/>
+                      <a:ext cx="2906973" cy="2876550"/>
+                    </a:xfrm>
+                    <a:prstGeom prst="rect">
+                      <a:avLst/>
+                    </a:prstGeom>
+                    <a:ln>
+                      <a:noFill/>
+                    </a:ln>
+                    <a:extLst>
+                      <a:ext uri="{53640926-AAD7-44D8-BBD7-CCE9431645EC}">
+                        <a14:shadowObscured xmlns:a14="http://schemas.microsoft.com/office/drawing/2010/main"/>
+                      </a:ext>
+                    </a:extLst>
+                  </pic:spPr>
+                </pic:pic>
+              </a:graphicData>
+            </a:graphic>
+          </wp:inline>
+        </w:drawing>
+      </w:r>
+    </w:p>
+    <w:p>
+      <w:r>
+        <w:rPr>
+          <w:noProof/>
+        </w:rPr>
+        <w:drawing>
+          <wp:inline distT="0" distB="0" distL="0" distR="0" wp14:anchorId="285DBC21" wp14:editId="767DB023">
+            <wp:extent cx="2879678" cy="2859206"/>
             <wp:effectExtent l="0" t="0" r="0" b="0"/>
             <wp:docPr id="115243018" name="Imagen 1" descr="Texto&#10;&#10;Descripción generada automáticamente"/>
             <wp:cNvGraphicFramePr>
@@ -89,20 +469,27 @@
                     <pic:cNvPr id="115243018" name="Imagen 1" descr="Texto&#10;&#10;Descripción generada automáticamente"/>
                     <pic:cNvPicPr/>
                   </pic:nvPicPr>
-                  <pic:blipFill>
-                    <a:blip r:embed="rId7"/>
-                    <a:stretch>
-                      <a:fillRect/>
-                    </a:stretch>
+                  <pic:blipFill rotWithShape="1">
+                    <a:blip r:embed="rId11"/>
+                    <a:srcRect r="46673" b="5821"/>
+                    <a:stretch/>
                   </pic:blipFill>
-                  <pic:spPr>
+                  <pic:spPr bwMode="auto">
                     <a:xfrm>
                       <a:off x="0" y="0"/>
-                      <a:ext cx="5400040" cy="3035935"/>
+                      <a:ext cx="2879678" cy="2859206"/>
                     </a:xfrm>
                     <a:prstGeom prst="rect">
                       <a:avLst/>
                     </a:prstGeom>
+                    <a:ln>
+                      <a:noFill/>
+                    </a:ln>
+                    <a:extLst>
+                      <a:ext uri="{53640926-AAD7-44D8-BBD7-CCE9431645EC}">
+                        <a14:shadowObscured xmlns:a14="http://schemas.microsoft.com/office/drawing/2010/main"/>
+                      </a:ext>
+                    </a:extLst>
                   </pic:spPr>
                 </pic:pic>
               </a:graphicData>
@@ -111,7 +498,257 @@
         </w:drawing>
       </w:r>
     </w:p>
+    <w:p/>
+    <w:p/>
+    <w:p/>
+    <w:p/>
+    <w:p/>
+    <w:p/>
+    <w:p/>
+    <w:p/>
+    <w:p>
+      <w:pPr>
+        <w:rPr>
+          <w:noProof/>
+        </w:rPr>
+      </w:pPr>
+      <w:r>
+        <w:rPr>
+          <w:noProof/>
+        </w:rPr>
+        <w:lastRenderedPageBreak/>
+        <w:t xml:space="preserve">Uriel Pardo (Clase </w:t>
+      </w:r>
+      <w:r>
+        <w:rPr>
+          <w:noProof/>
+        </w:rPr>
+        <w:t>10</w:t>
+      </w:r>
+      <w:r>
+        <w:rPr>
+          <w:noProof/>
+        </w:rPr>
+        <w:t>, 2</w:t>
+      </w:r>
+      <w:r>
+        <w:rPr>
+          <w:noProof/>
+        </w:rPr>
+        <w:t>8</w:t>
+      </w:r>
+      <w:r>
+        <w:rPr>
+          <w:noProof/>
+        </w:rPr>
+        <w:t>/06)</w:t>
+      </w:r>
+    </w:p>
+    <w:p>
+      <w:r>
+        <w:rPr>
+          <w:noProof/>
+        </w:rPr>
+        <w:drawing>
+          <wp:inline distT="0" distB="0" distL="0" distR="0" wp14:anchorId="367A3BE4" wp14:editId="418F40B3">
+            <wp:extent cx="4892723" cy="2516044"/>
+            <wp:effectExtent l="0" t="0" r="3175" b="0"/>
+            <wp:docPr id="1057333117" name="Imagen 1" descr="Interfaz de usuario gráfica, Texto&#10;&#10;Descripción generada automáticamente"/>
+            <wp:cNvGraphicFramePr>
+              <a:graphicFrameLocks xmlns:a="http://schemas.openxmlformats.org/drawingml/2006/main" noChangeAspect="1"/>
+            </wp:cNvGraphicFramePr>
+            <a:graphic xmlns:a="http://schemas.openxmlformats.org/drawingml/2006/main">
+              <a:graphicData uri="http://schemas.openxmlformats.org/drawingml/2006/picture">
+                <pic:pic xmlns:pic="http://schemas.openxmlformats.org/drawingml/2006/picture">
+                  <pic:nvPicPr>
+                    <pic:cNvPr id="1057333117" name="Imagen 1" descr="Interfaz de usuario gráfica, Texto&#10;&#10;Descripción generada automáticamente"/>
+                    <pic:cNvPicPr/>
+                  </pic:nvPicPr>
+                  <pic:blipFill rotWithShape="1">
+                    <a:blip r:embed="rId12"/>
+                    <a:srcRect t="3160" b="5372"/>
+                    <a:stretch/>
+                  </pic:blipFill>
+                  <pic:spPr bwMode="auto">
+                    <a:xfrm>
+                      <a:off x="0" y="0"/>
+                      <a:ext cx="5008190" cy="2575422"/>
+                    </a:xfrm>
+                    <a:prstGeom prst="rect">
+                      <a:avLst/>
+                    </a:prstGeom>
+                    <a:ln>
+                      <a:noFill/>
+                    </a:ln>
+                    <a:extLst>
+                      <a:ext uri="{53640926-AAD7-44D8-BBD7-CCE9431645EC}">
+                        <a14:shadowObscured xmlns:a14="http://schemas.microsoft.com/office/drawing/2010/main"/>
+                      </a:ext>
+                    </a:extLst>
+                  </pic:spPr>
+                </pic:pic>
+              </a:graphicData>
+            </a:graphic>
+          </wp:inline>
+        </w:drawing>
+      </w:r>
+    </w:p>
+    <w:p>
+      <w:r>
+        <w:rPr>
+          <w:noProof/>
+        </w:rPr>
+        <w:drawing>
+          <wp:inline distT="0" distB="0" distL="0" distR="0" wp14:anchorId="0474DF21" wp14:editId="691E40A2">
+            <wp:extent cx="4879567" cy="2510506"/>
+            <wp:effectExtent l="0" t="0" r="0" b="4445"/>
+            <wp:docPr id="1500197148" name="Imagen 1"/>
+            <wp:cNvGraphicFramePr>
+              <a:graphicFrameLocks xmlns:a="http://schemas.openxmlformats.org/drawingml/2006/main" noChangeAspect="1"/>
+            </wp:cNvGraphicFramePr>
+            <a:graphic xmlns:a="http://schemas.openxmlformats.org/drawingml/2006/main">
+              <a:graphicData uri="http://schemas.openxmlformats.org/drawingml/2006/picture">
+                <pic:pic xmlns:pic="http://schemas.openxmlformats.org/drawingml/2006/picture">
+                  <pic:nvPicPr>
+                    <pic:cNvPr id="1500197148" name=""/>
+                    <pic:cNvPicPr/>
+                  </pic:nvPicPr>
+                  <pic:blipFill rotWithShape="1">
+                    <a:blip r:embed="rId13"/>
+                    <a:srcRect t="3115" b="5372"/>
+                    <a:stretch/>
+                  </pic:blipFill>
+                  <pic:spPr bwMode="auto">
+                    <a:xfrm>
+                      <a:off x="0" y="0"/>
+                      <a:ext cx="4912169" cy="2527279"/>
+                    </a:xfrm>
+                    <a:prstGeom prst="rect">
+                      <a:avLst/>
+                    </a:prstGeom>
+                    <a:ln>
+                      <a:noFill/>
+                    </a:ln>
+                    <a:extLst>
+                      <a:ext uri="{53640926-AAD7-44D8-BBD7-CCE9431645EC}">
+                        <a14:shadowObscured xmlns:a14="http://schemas.microsoft.com/office/drawing/2010/main"/>
+                      </a:ext>
+                    </a:extLst>
+                  </pic:spPr>
+                </pic:pic>
+              </a:graphicData>
+            </a:graphic>
+          </wp:inline>
+        </w:drawing>
+      </w:r>
+    </w:p>
+    <w:p>
+      <w:r>
+        <w:rPr>
+          <w:noProof/>
+        </w:rPr>
+        <w:drawing>
+          <wp:inline distT="0" distB="0" distL="0" distR="0" wp14:anchorId="3F0CE4C5" wp14:editId="3B7FF80A">
+            <wp:extent cx="4879340" cy="2497306"/>
+            <wp:effectExtent l="0" t="0" r="0" b="0"/>
+            <wp:docPr id="1059934262" name="Imagen 1" descr="Captura de pantalla de computadora&#10;&#10;Descripción generada automáticamente"/>
+            <wp:cNvGraphicFramePr>
+              <a:graphicFrameLocks xmlns:a="http://schemas.openxmlformats.org/drawingml/2006/main" noChangeAspect="1"/>
+            </wp:cNvGraphicFramePr>
+            <a:graphic xmlns:a="http://schemas.openxmlformats.org/drawingml/2006/main">
+              <a:graphicData uri="http://schemas.openxmlformats.org/drawingml/2006/picture">
+                <pic:pic xmlns:pic="http://schemas.openxmlformats.org/drawingml/2006/picture">
+                  <pic:nvPicPr>
+                    <pic:cNvPr id="1059934262" name="Imagen 1" descr="Captura de pantalla de computadora&#10;&#10;Descripción generada automáticamente"/>
+                    <pic:cNvPicPr/>
+                  </pic:nvPicPr>
+                  <pic:blipFill rotWithShape="1">
+                    <a:blip r:embed="rId14"/>
+                    <a:srcRect t="3143" b="5821"/>
+                    <a:stretch/>
+                  </pic:blipFill>
+                  <pic:spPr bwMode="auto">
+                    <a:xfrm>
+                      <a:off x="0" y="0"/>
+                      <a:ext cx="4893592" cy="2504600"/>
+                    </a:xfrm>
+                    <a:prstGeom prst="rect">
+                      <a:avLst/>
+                    </a:prstGeom>
+                    <a:ln>
+                      <a:noFill/>
+                    </a:ln>
+                    <a:extLst>
+                      <a:ext uri="{53640926-AAD7-44D8-BBD7-CCE9431645EC}">
+                        <a14:shadowObscured xmlns:a14="http://schemas.microsoft.com/office/drawing/2010/main"/>
+                      </a:ext>
+                    </a:extLst>
+                  </pic:spPr>
+                </pic:pic>
+              </a:graphicData>
+            </a:graphic>
+          </wp:inline>
+        </w:drawing>
+      </w:r>
+    </w:p>
+    <w:p>
+      <w:pPr>
+        <w:rPr>
+          <w:noProof/>
+        </w:rPr>
+      </w:pPr>
+    </w:p>
+    <w:p>
+      <w:r>
+        <w:rPr>
+          <w:noProof/>
+        </w:rPr>
+        <w:drawing>
+          <wp:inline distT="0" distB="0" distL="0" distR="0" wp14:anchorId="6CCF9AB1" wp14:editId="53CB6400">
+            <wp:extent cx="4860723" cy="2506382"/>
+            <wp:effectExtent l="0" t="0" r="0" b="8255"/>
+            <wp:docPr id="568778776" name="Imagen 1" descr="Interfaz de usuario gráfica, Texto&#10;&#10;Descripción generada automáticamente"/>
+            <wp:cNvGraphicFramePr>
+              <a:graphicFrameLocks xmlns:a="http://schemas.openxmlformats.org/drawingml/2006/main" noChangeAspect="1"/>
+            </wp:cNvGraphicFramePr>
+            <a:graphic xmlns:a="http://schemas.openxmlformats.org/drawingml/2006/main">
+              <a:graphicData uri="http://schemas.openxmlformats.org/drawingml/2006/picture">
+                <pic:pic xmlns:pic="http://schemas.openxmlformats.org/drawingml/2006/picture">
+                  <pic:nvPicPr>
+                    <pic:cNvPr id="568778776" name="Imagen 1" descr="Interfaz de usuario gráfica, Texto&#10;&#10;Descripción generada automáticamente"/>
+                    <pic:cNvPicPr/>
+                  </pic:nvPicPr>
+                  <pic:blipFill rotWithShape="1">
+                    <a:blip r:embed="rId15"/>
+                    <a:srcRect t="3147" b="5136"/>
+                    <a:stretch/>
+                  </pic:blipFill>
+                  <pic:spPr bwMode="auto">
+                    <a:xfrm>
+                      <a:off x="0" y="0"/>
+                      <a:ext cx="4877485" cy="2515025"/>
+                    </a:xfrm>
+                    <a:prstGeom prst="rect">
+                      <a:avLst/>
+                    </a:prstGeom>
+                    <a:ln>
+                      <a:noFill/>
+                    </a:ln>
+                    <a:extLst>
+                      <a:ext uri="{53640926-AAD7-44D8-BBD7-CCE9431645EC}">
+                        <a14:shadowObscured xmlns:a14="http://schemas.microsoft.com/office/drawing/2010/main"/>
+                      </a:ext>
+                    </a:extLst>
+                  </pic:spPr>
+                </pic:pic>
+              </a:graphicData>
+            </a:graphic>
+          </wp:inline>
+        </w:drawing>
+      </w:r>
+    </w:p>
     <w:sectPr>
+      <w:headerReference w:type="default" r:id="rId16"/>
       <w:pgSz w:w="11906" w:h="16838"/>
       <w:pgMar w:top="1417" w:right="1701" w:bottom="1417" w:left="1701" w:header="708" w:footer="708" w:gutter="0"/>
       <w:cols w:space="708"/>
@@ -169,6 +806,357 @@
     </w:p>
   </w:footnote>
 </w:footnotes>
+</file>
+
+<file path=word/header1.xml><?xml version="1.0" encoding="utf-8"?>
+<w:hdr xmlns:wpc="http://schemas.microsoft.com/office/word/2010/wordprocessingCanvas" xmlns:cx="http://schemas.microsoft.com/office/drawing/2014/chartex" xmlns:cx1="http://schemas.microsoft.com/office/drawing/2015/9/8/chartex" xmlns:cx2="http://schemas.microsoft.com/office/drawing/2015/10/21/chartex" xmlns:cx3="http://schemas.microsoft.com/office/drawing/2016/5/9/chartex" xmlns:cx4="http://schemas.microsoft.com/office/drawing/2016/5/10/chartex" xmlns:cx5="http://schemas.microsoft.com/office/drawing/2016/5/11/chartex" xmlns:cx6="http://schemas.microsoft.com/office/drawing/2016/5/12/chartex" xmlns:cx7="http://schemas.microsoft.com/office/drawing/2016/5/13/chartex" xmlns:cx8="http://schemas.microsoft.com/office/drawing/2016/5/14/chartex" xmlns:mc="http://schemas.openxmlformats.org/markup-compatibility/2006" xmlns:aink="http://schemas.microsoft.com/office/drawing/2016/ink" xmlns:am3d="http://schemas.microsoft.com/office/drawing/2017/model3d" xmlns:o="urn:schemas-microsoft-com:office:office" xmlns:oel="http://schemas.microsoft.com/office/2019/extlst" xmlns:r="http://schemas.openxmlformats.org/officeDocument/2006/relationships" xmlns:m="http://schemas.openxmlformats.org/officeDocument/2006/math" xmlns:v="urn:schemas-microsoft-com:vml" xmlns:wp14="http://schemas.microsoft.com/office/word/2010/wordprocessingDrawing" xmlns:wp="http://schemas.openxmlformats.org/drawingml/2006/wordprocessingDrawing" xmlns:w10="urn:schemas-microsoft-com:office:word" xmlns:w="http://schemas.openxmlformats.org/wordprocessingml/2006/main" xmlns:w14="http://schemas.microsoft.com/office/word/2010/wordml" xmlns:w15="http://schemas.microsoft.com/office/word/2012/wordml" xmlns:w16cex="http://schemas.microsoft.com/office/word/2018/wordml/cex" xmlns:w16cid="http://schemas.microsoft.com/office/word/2016/wordml/cid" xmlns:w16="http://schemas.microsoft.com/office/word/2018/wordml" xmlns:w16sdtdh="http://schemas.microsoft.com/office/word/2020/wordml/sdtdatahash" xmlns:w16se="http://schemas.microsoft.com/office/word/2015/wordml/symex" xmlns:wpg="http://schemas.microsoft.com/office/word/2010/wordprocessingGroup" xmlns:wpi="http://schemas.microsoft.com/office/word/2010/wordprocessingInk" xmlns:wne="http://schemas.microsoft.com/office/word/2006/wordml" xmlns:wps="http://schemas.microsoft.com/office/word/2010/wordprocessingShape" mc:Ignorable="w14 w15 w16se w16cid w16 w16cex w16sdtdh wp14">
+  <w:p>
+    <w:pPr>
+      <w:pStyle w:val="Encabezado"/>
+      <w:rPr>
+        <w:sz w:val="18"/>
+        <w:szCs w:val="18"/>
+      </w:rPr>
+    </w:pPr>
+    <w:r>
+      <w:rPr>
+        <w:noProof/>
+        <w:sz w:val="18"/>
+        <w:szCs w:val="18"/>
+      </w:rPr>
+      <w:drawing>
+        <wp:anchor distT="0" distB="0" distL="114300" distR="114300" simplePos="0" relativeHeight="251659264" behindDoc="1" locked="0" layoutInCell="1" allowOverlap="1" wp14:anchorId="176667A0" wp14:editId="4EA2123B">
+          <wp:simplePos x="0" y="0"/>
+          <wp:positionH relativeFrom="column">
+            <wp:posOffset>1938655</wp:posOffset>
+          </wp:positionH>
+          <wp:positionV relativeFrom="paragraph">
+            <wp:posOffset>-247650</wp:posOffset>
+          </wp:positionV>
+          <wp:extent cx="1524000" cy="1143000"/>
+          <wp:effectExtent l="0" t="0" r="0" b="0"/>
+          <wp:wrapNone/>
+          <wp:docPr id="2056171051" name="Imagen 2" descr="Logotipo&#10;&#10;Descripción generada automáticamente"/>
+          <wp:cNvGraphicFramePr>
+            <a:graphicFrameLocks xmlns:a="http://schemas.openxmlformats.org/drawingml/2006/main" noChangeAspect="1"/>
+          </wp:cNvGraphicFramePr>
+          <a:graphic xmlns:a="http://schemas.openxmlformats.org/drawingml/2006/main">
+            <a:graphicData uri="http://schemas.openxmlformats.org/drawingml/2006/picture">
+              <pic:pic xmlns:pic="http://schemas.openxmlformats.org/drawingml/2006/picture">
+                <pic:nvPicPr>
+                  <pic:cNvPr id="2056171051" name="Imagen 2" descr="Logotipo&#10;&#10;Descripción generada automáticamente"/>
+                  <pic:cNvPicPr/>
+                </pic:nvPicPr>
+                <pic:blipFill>
+                  <a:blip r:embed="rId1">
+                    <a:extLst>
+                      <a:ext uri="{28A0092B-C50C-407E-A947-70E740481C1C}">
+                        <a14:useLocalDpi xmlns:a14="http://schemas.microsoft.com/office/drawing/2010/main" val="0"/>
+                      </a:ext>
+                    </a:extLst>
+                  </a:blip>
+                  <a:stretch>
+                    <a:fillRect/>
+                  </a:stretch>
+                </pic:blipFill>
+                <pic:spPr>
+                  <a:xfrm>
+                    <a:off x="0" y="0"/>
+                    <a:ext cx="1524000" cy="1143000"/>
+                  </a:xfrm>
+                  <a:prstGeom prst="rect">
+                    <a:avLst/>
+                  </a:prstGeom>
+                </pic:spPr>
+              </pic:pic>
+            </a:graphicData>
+          </a:graphic>
+        </wp:anchor>
+      </w:drawing>
+    </w:r>
+    <w:r>
+      <w:rPr>
+        <w:sz w:val="18"/>
+        <w:szCs w:val="18"/>
+      </w:rPr>
+      <w:tab/>
+    </w:r>
+    <w:r>
+      <w:rPr>
+        <w:sz w:val="18"/>
+        <w:szCs w:val="18"/>
+      </w:rPr>
+      <w:tab/>
+    </w:r>
+    <w:r>
+      <w:rPr>
+        <w:sz w:val="18"/>
+        <w:szCs w:val="18"/>
+      </w:rPr>
+      <w:t xml:space="preserve"> Perez</w:t>
+    </w:r>
+    <w:r>
+      <w:rPr>
+        <w:sz w:val="18"/>
+        <w:szCs w:val="18"/>
+      </w:rPr>
+      <w:t xml:space="preserve"> </w:t>
+    </w:r>
+    <w:r>
+      <w:rPr>
+        <w:sz w:val="18"/>
+        <w:szCs w:val="18"/>
+      </w:rPr>
+      <w:t>Alexis</w:t>
+    </w:r>
+  </w:p>
+  <w:p>
+    <w:pPr>
+      <w:pStyle w:val="Encabezado"/>
+      <w:rPr>
+        <w:sz w:val="18"/>
+        <w:szCs w:val="18"/>
+      </w:rPr>
+    </w:pPr>
+    <w:r>
+      <w:rPr>
+        <w:sz w:val="18"/>
+        <w:szCs w:val="18"/>
+      </w:rPr>
+      <w:t>Burgos</w:t>
+    </w:r>
+    <w:r>
+      <w:rPr>
+        <w:sz w:val="18"/>
+        <w:szCs w:val="18"/>
+      </w:rPr>
+      <w:t xml:space="preserve"> </w:t>
+    </w:r>
+    <w:r>
+      <w:rPr>
+        <w:sz w:val="18"/>
+        <w:szCs w:val="18"/>
+      </w:rPr>
+      <w:t>Jonathan</w:t>
+    </w:r>
+    <w:r>
+      <w:rPr>
+        <w:sz w:val="18"/>
+        <w:szCs w:val="18"/>
+      </w:rPr>
+      <w:tab/>
+    </w:r>
+    <w:r>
+      <w:rPr>
+        <w:sz w:val="18"/>
+        <w:szCs w:val="18"/>
+      </w:rPr>
+      <w:tab/>
+    </w:r>
+    <w:r>
+      <w:rPr>
+        <w:sz w:val="18"/>
+        <w:szCs w:val="18"/>
+      </w:rPr>
+      <w:t>Sini Nicolas</w:t>
+    </w:r>
+  </w:p>
+  <w:p>
+    <w:pPr>
+      <w:pStyle w:val="Encabezado"/>
+      <w:rPr>
+        <w:sz w:val="18"/>
+        <w:szCs w:val="18"/>
+      </w:rPr>
+    </w:pPr>
+    <w:r>
+      <w:rPr>
+        <w:sz w:val="18"/>
+        <w:szCs w:val="18"/>
+      </w:rPr>
+      <w:t>Lorenz</w:t>
+    </w:r>
+    <w:r>
+      <w:rPr>
+        <w:sz w:val="18"/>
+        <w:szCs w:val="18"/>
+      </w:rPr>
+      <w:t xml:space="preserve"> </w:t>
+    </w:r>
+    <w:r>
+      <w:rPr>
+        <w:sz w:val="18"/>
+        <w:szCs w:val="18"/>
+      </w:rPr>
+      <w:t>Ezequiel</w:t>
+    </w:r>
+    <w:r>
+      <w:rPr>
+        <w:sz w:val="18"/>
+        <w:szCs w:val="18"/>
+      </w:rPr>
+      <w:tab/>
+    </w:r>
+    <w:r>
+      <w:rPr>
+        <w:sz w:val="18"/>
+        <w:szCs w:val="18"/>
+      </w:rPr>
+      <w:tab/>
+    </w:r>
+    <w:r>
+      <w:rPr>
+        <w:sz w:val="18"/>
+        <w:szCs w:val="18"/>
+      </w:rPr>
+      <w:t xml:space="preserve"> Stefanucci</w:t>
+    </w:r>
+    <w:r>
+      <w:rPr>
+        <w:sz w:val="18"/>
+        <w:szCs w:val="18"/>
+      </w:rPr>
+      <w:t xml:space="preserve"> </w:t>
+    </w:r>
+    <w:r>
+      <w:rPr>
+        <w:sz w:val="18"/>
+        <w:szCs w:val="18"/>
+      </w:rPr>
+      <w:t>Silvio</w:t>
+    </w:r>
+  </w:p>
+  <w:p>
+    <w:pPr>
+      <w:pStyle w:val="Encabezado"/>
+      <w:rPr>
+        <w:sz w:val="18"/>
+        <w:szCs w:val="18"/>
+      </w:rPr>
+    </w:pPr>
+    <w:r>
+      <w:rPr>
+        <w:sz w:val="18"/>
+        <w:szCs w:val="18"/>
+      </w:rPr>
+      <w:t>Pardo</w:t>
+    </w:r>
+    <w:r>
+      <w:rPr>
+        <w:sz w:val="18"/>
+        <w:szCs w:val="18"/>
+      </w:rPr>
+      <w:t xml:space="preserve"> </w:t>
+    </w:r>
+    <w:r>
+      <w:rPr>
+        <w:sz w:val="18"/>
+        <w:szCs w:val="18"/>
+      </w:rPr>
+      <w:t>Uriel</w:t>
+    </w:r>
+    <w:r>
+      <w:rPr>
+        <w:sz w:val="18"/>
+        <w:szCs w:val="18"/>
+      </w:rPr>
+      <w:tab/>
+    </w:r>
+    <w:r>
+      <w:rPr>
+        <w:sz w:val="18"/>
+        <w:szCs w:val="18"/>
+      </w:rPr>
+      <w:tab/>
+    </w:r>
+    <w:r>
+      <w:rPr>
+        <w:sz w:val="18"/>
+        <w:szCs w:val="18"/>
+      </w:rPr>
+      <w:t>Strologo Leonardo</w:t>
+    </w:r>
+  </w:p>
+  <w:p>
+    <w:pPr>
+      <w:pStyle w:val="Encabezado"/>
+      <w:rPr>
+        <w:sz w:val="18"/>
+        <w:szCs w:val="18"/>
+      </w:rPr>
+    </w:pPr>
+    <w:r>
+      <w:rPr>
+        <w:sz w:val="18"/>
+        <w:szCs w:val="18"/>
+      </w:rPr>
+      <w:tab/>
+    </w:r>
+    <w:r>
+      <w:rPr>
+        <w:sz w:val="18"/>
+        <w:szCs w:val="18"/>
+      </w:rPr>
+      <w:tab/>
+    </w:r>
+    <w:r>
+      <w:rPr>
+        <w:sz w:val="18"/>
+        <w:szCs w:val="18"/>
+      </w:rPr>
+      <w:t xml:space="preserve"> </w:t>
+    </w:r>
+  </w:p>
+  <w:p>
+    <w:pPr>
+      <w:pStyle w:val="Encabezado"/>
+      <w:tabs>
+        <w:tab w:val="clear" w:pos="4252"/>
+        <w:tab w:val="clear" w:pos="8504"/>
+        <w:tab w:val="left" w:pos="4710"/>
+      </w:tabs>
+      <w:rPr>
+        <w:sz w:val="18"/>
+        <w:szCs w:val="18"/>
+      </w:rPr>
+    </w:pPr>
+    <w:r>
+      <w:rPr>
+        <w:sz w:val="18"/>
+        <w:szCs w:val="18"/>
+      </w:rPr>
+      <w:t>UTNFRSR Tecnicatura en Programación</w:t>
+    </w:r>
+    <w:r>
+      <w:rPr>
+        <w:sz w:val="18"/>
+        <w:szCs w:val="18"/>
+      </w:rPr>
+      <w:tab/>
+    </w:r>
+  </w:p>
+  <w:p>
+    <w:pPr>
+      <w:pStyle w:val="Encabezado"/>
+      <w:rPr>
+        <w:sz w:val="18"/>
+        <w:szCs w:val="18"/>
+      </w:rPr>
+    </w:pPr>
+    <w:r>
+      <w:rPr>
+        <w:sz w:val="18"/>
+        <w:szCs w:val="18"/>
+      </w:rPr>
+      <w:t>Programación 2023</w:t>
+    </w:r>
+  </w:p>
+  <w:p>
+    <w:pPr>
+      <w:pStyle w:val="Encabezado"/>
+    </w:pPr>
+  </w:p>
+</w:hdr>
 </file>
 
 <file path=word/styles.xml><?xml version="1.0" encoding="utf-8"?>

</xml_diff>